<commit_message>
Uncommented lines in Dockerfile for use on Linux VM
</commit_message>
<xml_diff>
--- a/CGIMP Setup for Windows Notes.docx
+++ b/CGIMP Setup for Windows Notes.docx
@@ -48,14 +48,19 @@
       <w:r>
         <w:t>Note: It might be useful to figure out how to set user IDs and group IDs in the future.</w:t>
       </w:r>
+    </w:p>
+    <w:p/>
+    <w:p>
+      <w:r>
+        <w:t>Comment out COPY and ENTRYPOINT line in Dockerfile?</w:t>
+      </w:r>
+    </w:p>
+    <w:p>
+      <w:r>
+        <w:t>Remember to uncomment them if you use the virtual machine.</w:t>
+      </w:r>
       <w:bookmarkStart w:id="0" w:name="_GoBack"/>
       <w:bookmarkEnd w:id="0"/>
-    </w:p>
-    <w:p/>
-    <w:p>
-      <w:r>
-        <w:t>Comment out COPY and ENTRYPOINT line in Dockerfile?</w:t>
-      </w:r>
     </w:p>
     <w:sectPr>
       <w:pgSz w:w="12240" w:h="15840"/>
@@ -84,7 +89,7 @@
       </w:pPr>
     </w:pPrDefault>
   </w:docDefaults>
-  <w:latentStyles w:defLockedState="0" w:defUIPriority="99" w:defSemiHidden="0" w:defUnhideWhenUsed="0" w:defQFormat="0" w:count="377">
+  <w:latentStyles w:defLockedState="0" w:defUIPriority="99" w:defSemiHidden="0" w:defUnhideWhenUsed="0" w:defQFormat="0" w:count="376">
     <w:lsdException w:name="Normal" w:uiPriority="0" w:qFormat="1"/>
     <w:lsdException w:name="heading 1" w:uiPriority="9" w:qFormat="1"/>
     <w:lsdException w:name="heading 2" w:semiHidden="1" w:uiPriority="9" w:unhideWhenUsed="1" w:qFormat="1"/>
@@ -461,7 +466,6 @@
     <w:lsdException w:name="Hashtag" w:semiHidden="1" w:unhideWhenUsed="1"/>
     <w:lsdException w:name="Unresolved Mention" w:semiHidden="1" w:unhideWhenUsed="1"/>
     <w:lsdException w:name="Smart Link" w:semiHidden="1" w:unhideWhenUsed="1"/>
-    <w:lsdException w:name="Smart Link Error" w:semiHidden="1" w:unhideWhenUsed="1"/>
   </w:latentStyles>
   <w:style w:type="paragraph" w:default="1" w:styleId="Normal">
     <w:name w:val="Normal"/>

</xml_diff>